<commit_message>
System A02 Part A B C DONE
</commit_message>
<xml_diff>
--- a/Systems Maintenance/Assignments/A02/scanalesburke_K30_A02_SystemTest.docx
+++ b/Systems Maintenance/Assignments/A02/scanalesburke_K30_A02_SystemTest.docx
@@ -3624,15 +3624,14 @@
               <w:rPr>
                 <w:rFonts w:ascii="Verdana" w:eastAsia="Verdana" w:hAnsi="Verdana" w:cs="Verdana"/>
               </w:rPr>
-              <w:t>Instructor is successfully assigned to a selected course</w:t>
-            </w:r>
-          </w:p>
-          <w:p>
-            <w:pPr>
-              <w:rPr>
-                <w:rFonts w:ascii="Verdana" w:eastAsia="Verdana" w:hAnsi="Verdana" w:cs="Verdana"/>
-              </w:rPr>
-            </w:pPr>
+              <w:t xml:space="preserve">Instructor is successfully assigned to a selected </w:t>
+            </w:r>
+            <w:r>
+              <w:rPr>
+                <w:rFonts w:ascii="Verdana" w:eastAsia="Verdana" w:hAnsi="Verdana" w:cs="Verdana"/>
+              </w:rPr>
+              <w:t>course.</w:t>
+            </w:r>
           </w:p>
         </w:tc>
       </w:tr>
@@ -3667,13 +3666,7 @@
               <w:rPr>
                 <w:rFonts w:ascii="Verdana" w:eastAsia="Verdana" w:hAnsi="Verdana" w:cs="Verdana"/>
               </w:rPr>
-              <w:t>FN0</w:t>
-            </w:r>
-            <w:r>
-              <w:rPr>
-                <w:rFonts w:ascii="Verdana" w:eastAsia="Verdana" w:hAnsi="Verdana" w:cs="Verdana"/>
-              </w:rPr>
-              <w:t>3</w:t>
+              <w:t>FN03</w:t>
             </w:r>
           </w:p>
         </w:tc>
@@ -3703,22 +3696,14 @@
               <w:rPr>
                 <w:rFonts w:ascii="Verdana" w:eastAsia="Verdana" w:hAnsi="Verdana" w:cs="Verdana"/>
               </w:rPr>
-              <w:t>Verify assigning students to a course</w:t>
-            </w:r>
-            <w:r>
-              <w:rPr>
-                <w:rFonts w:ascii="Verdana" w:eastAsia="Verdana" w:hAnsi="Verdana" w:cs="Verdana"/>
-              </w:rPr>
-              <w:tab/>
-            </w:r>
-          </w:p>
-          <w:p>
-            <w:pPr>
-              <w:ind w:firstLine="720"/>
-              <w:rPr>
-                <w:rFonts w:ascii="Verdana" w:eastAsia="Verdana" w:hAnsi="Verdana" w:cs="Verdana"/>
-              </w:rPr>
-            </w:pPr>
+              <w:t xml:space="preserve">Verify assigning students to a </w:t>
+            </w:r>
+            <w:r>
+              <w:rPr>
+                <w:rFonts w:ascii="Verdana" w:eastAsia="Verdana" w:hAnsi="Verdana" w:cs="Verdana"/>
+              </w:rPr>
+              <w:t>course.</w:t>
+            </w:r>
           </w:p>
         </w:tc>
         <w:tc>
@@ -3783,13 +3768,7 @@
               <w:rPr>
                 <w:rFonts w:ascii="Verdana" w:eastAsia="Verdana" w:hAnsi="Verdana" w:cs="Verdana"/>
               </w:rPr>
-              <w:t>FN0</w:t>
-            </w:r>
-            <w:r>
-              <w:rPr>
-                <w:rFonts w:ascii="Verdana" w:eastAsia="Verdana" w:hAnsi="Verdana" w:cs="Verdana"/>
-              </w:rPr>
-              <w:t>4</w:t>
+              <w:t>FN04</w:t>
             </w:r>
           </w:p>
         </w:tc>
@@ -3891,13 +3870,7 @@
               <w:rPr>
                 <w:rFonts w:ascii="Verdana" w:eastAsia="Verdana" w:hAnsi="Verdana" w:cs="Verdana"/>
               </w:rPr>
-              <w:t>FN0</w:t>
-            </w:r>
-            <w:r>
-              <w:rPr>
-                <w:rFonts w:ascii="Verdana" w:eastAsia="Verdana" w:hAnsi="Verdana" w:cs="Verdana"/>
-              </w:rPr>
-              <w:t>5</w:t>
+              <w:t>FN05</w:t>
             </w:r>
           </w:p>
         </w:tc>
@@ -3999,13 +3972,7 @@
               <w:rPr>
                 <w:rFonts w:ascii="Verdana" w:eastAsia="Verdana" w:hAnsi="Verdana" w:cs="Verdana"/>
               </w:rPr>
-              <w:t>FN0</w:t>
-            </w:r>
-            <w:r>
-              <w:rPr>
-                <w:rFonts w:ascii="Verdana" w:eastAsia="Verdana" w:hAnsi="Verdana" w:cs="Verdana"/>
-              </w:rPr>
-              <w:t>6</w:t>
+              <w:t>FN06</w:t>
             </w:r>
           </w:p>
         </w:tc>
@@ -4107,13 +4074,7 @@
               <w:rPr>
                 <w:rFonts w:ascii="Verdana" w:eastAsia="Verdana" w:hAnsi="Verdana" w:cs="Verdana"/>
               </w:rPr>
-              <w:t>FN0</w:t>
-            </w:r>
-            <w:r>
-              <w:rPr>
-                <w:rFonts w:ascii="Verdana" w:eastAsia="Verdana" w:hAnsi="Verdana" w:cs="Verdana"/>
-              </w:rPr>
-              <w:t>7</w:t>
+              <w:t>FN07</w:t>
             </w:r>
           </w:p>
         </w:tc>
@@ -4215,13 +4176,7 @@
               <w:rPr>
                 <w:rFonts w:ascii="Verdana" w:eastAsia="Verdana" w:hAnsi="Verdana" w:cs="Verdana"/>
               </w:rPr>
-              <w:t>FN0</w:t>
-            </w:r>
-            <w:r>
-              <w:rPr>
-                <w:rFonts w:ascii="Verdana" w:eastAsia="Verdana" w:hAnsi="Verdana" w:cs="Verdana"/>
-              </w:rPr>
-              <w:t>8</w:t>
+              <w:t>FN08</w:t>
             </w:r>
           </w:p>
         </w:tc>
@@ -4323,13 +4278,7 @@
               <w:rPr>
                 <w:rFonts w:ascii="Verdana" w:eastAsia="Verdana" w:hAnsi="Verdana" w:cs="Verdana"/>
               </w:rPr>
-              <w:t>FN0</w:t>
-            </w:r>
-            <w:r>
-              <w:rPr>
-                <w:rFonts w:ascii="Verdana" w:eastAsia="Verdana" w:hAnsi="Verdana" w:cs="Verdana"/>
-              </w:rPr>
-              <w:t>9</w:t>
+              <w:t>FN09</w:t>
             </w:r>
           </w:p>
         </w:tc>
@@ -4431,13 +4380,7 @@
               <w:rPr>
                 <w:rFonts w:ascii="Verdana" w:eastAsia="Verdana" w:hAnsi="Verdana" w:cs="Verdana"/>
               </w:rPr>
-              <w:t>FN</w:t>
-            </w:r>
-            <w:r>
-              <w:rPr>
-                <w:rFonts w:ascii="Verdana" w:eastAsia="Verdana" w:hAnsi="Verdana" w:cs="Verdana"/>
-              </w:rPr>
-              <w:t>10</w:t>
+              <w:t>FN10</w:t>
             </w:r>
           </w:p>
         </w:tc>
@@ -4542,13 +4485,7 @@
               <w:rPr>
                 <w:rFonts w:ascii="Verdana" w:eastAsia="Verdana" w:hAnsi="Verdana" w:cs="Verdana"/>
               </w:rPr>
-              <w:t>FN</w:t>
-            </w:r>
-            <w:r>
-              <w:rPr>
-                <w:rFonts w:ascii="Verdana" w:eastAsia="Verdana" w:hAnsi="Verdana" w:cs="Verdana"/>
-              </w:rPr>
-              <w:t>11</w:t>
+              <w:t>FN11</w:t>
             </w:r>
           </w:p>
         </w:tc>
@@ -4716,15 +4653,11 @@
               </w:rPr>
             </w:pPr>
             <w:r>
-              <w:t>Updated course data is saved and reflected across the system</w:t>
-            </w:r>
-          </w:p>
-          <w:p>
-            <w:pPr>
-              <w:rPr>
-                <w:rFonts w:ascii="Verdana" w:eastAsia="Verdana" w:hAnsi="Verdana" w:cs="Verdana"/>
-              </w:rPr>
-            </w:pPr>
+              <w:t xml:space="preserve">Updated course data is saved and reflected across the </w:t>
+            </w:r>
+            <w:r>
+              <w:t>system.</w:t>
+            </w:r>
           </w:p>
         </w:tc>
       </w:tr>
@@ -5208,13 +5141,7 @@
               <w:rPr>
                 <w:rFonts w:ascii="Verdana" w:eastAsia="Verdana" w:hAnsi="Verdana" w:cs="Verdana"/>
               </w:rPr>
-              <w:t>US0</w:t>
-            </w:r>
-            <w:r>
-              <w:rPr>
-                <w:rFonts w:ascii="Verdana" w:eastAsia="Verdana" w:hAnsi="Verdana" w:cs="Verdana"/>
-              </w:rPr>
-              <w:t>3</w:t>
+              <w:t>US03</w:t>
             </w:r>
           </w:p>
         </w:tc>
@@ -5317,13 +5244,7 @@
               <w:rPr>
                 <w:rFonts w:ascii="Verdana" w:eastAsia="Verdana" w:hAnsi="Verdana" w:cs="Verdana"/>
               </w:rPr>
-              <w:t>US0</w:t>
-            </w:r>
-            <w:r>
-              <w:rPr>
-                <w:rFonts w:ascii="Verdana" w:eastAsia="Verdana" w:hAnsi="Verdana" w:cs="Verdana"/>
-              </w:rPr>
-              <w:t>4</w:t>
+              <w:t>US04</w:t>
             </w:r>
           </w:p>
         </w:tc>
@@ -5429,13 +5350,7 @@
               <w:rPr>
                 <w:rFonts w:ascii="Verdana" w:eastAsia="Verdana" w:hAnsi="Verdana" w:cs="Verdana"/>
               </w:rPr>
-              <w:t>US0</w:t>
-            </w:r>
-            <w:r>
-              <w:rPr>
-                <w:rFonts w:ascii="Verdana" w:eastAsia="Verdana" w:hAnsi="Verdana" w:cs="Verdana"/>
-              </w:rPr>
-              <w:t>5</w:t>
+              <w:t>US05</w:t>
             </w:r>
           </w:p>
         </w:tc>
@@ -6426,19 +6341,7 @@
               <w:rPr>
                 <w:rFonts w:ascii="Verdana" w:eastAsia="Verdana" w:hAnsi="Verdana" w:cs="Verdana"/>
               </w:rPr>
-              <w:t xml:space="preserve"> </w:t>
-            </w:r>
-            <w:r>
-              <w:rPr>
-                <w:rFonts w:ascii="Verdana" w:eastAsia="Verdana" w:hAnsi="Verdana" w:cs="Verdana"/>
-              </w:rPr>
-              <w:t>user</w:t>
-            </w:r>
-            <w:r>
-              <w:rPr>
-                <w:rFonts w:ascii="Verdana" w:eastAsia="Verdana" w:hAnsi="Verdana" w:cs="Verdana"/>
-              </w:rPr>
-              <w:t>s</w:t>
+              <w:t xml:space="preserve"> users</w:t>
             </w:r>
           </w:p>
         </w:tc>
@@ -6507,13 +6410,7 @@
               <w:rPr>
                 <w:rFonts w:ascii="Verdana" w:eastAsia="Verdana" w:hAnsi="Verdana" w:cs="Verdana"/>
               </w:rPr>
-              <w:t>Maximum</w:t>
-            </w:r>
-            <w:r>
-              <w:rPr>
-                <w:rFonts w:ascii="Verdana" w:eastAsia="Verdana" w:hAnsi="Verdana" w:cs="Verdana"/>
-              </w:rPr>
-              <w:t xml:space="preserve"> scale</w:t>
+              <w:t>Maximum scale</w:t>
             </w:r>
             <w:r>
               <w:rPr>
@@ -6572,19 +6469,7 @@
               <w:rPr>
                 <w:rFonts w:ascii="Verdana" w:eastAsia="Verdana" w:hAnsi="Verdana" w:cs="Verdana"/>
               </w:rPr>
-              <w:t xml:space="preserve"> </w:t>
-            </w:r>
-            <w:r>
-              <w:rPr>
-                <w:rFonts w:ascii="Verdana" w:eastAsia="Verdana" w:hAnsi="Verdana" w:cs="Verdana"/>
-              </w:rPr>
-              <w:t>user</w:t>
-            </w:r>
-            <w:r>
-              <w:rPr>
-                <w:rFonts w:ascii="Verdana" w:eastAsia="Verdana" w:hAnsi="Verdana" w:cs="Verdana"/>
-              </w:rPr>
-              <w:t>s</w:t>
+              <w:t xml:space="preserve"> users</w:t>
             </w:r>
           </w:p>
         </w:tc>
@@ -7691,13 +7576,7 @@
               <w:rPr>
                 <w:rFonts w:ascii="Verdana" w:eastAsia="Verdana" w:hAnsi="Verdana" w:cs="Verdana"/>
               </w:rPr>
-              <w:t>SE0</w:t>
-            </w:r>
-            <w:r>
-              <w:rPr>
-                <w:rFonts w:ascii="Verdana" w:eastAsia="Verdana" w:hAnsi="Verdana" w:cs="Verdana"/>
-              </w:rPr>
-              <w:t>3</w:t>
+              <w:t>SE03</w:t>
             </w:r>
           </w:p>
         </w:tc>
@@ -7801,13 +7680,7 @@
               <w:rPr>
                 <w:rFonts w:ascii="Verdana" w:eastAsia="Verdana" w:hAnsi="Verdana" w:cs="Verdana"/>
               </w:rPr>
-              <w:t>SE0</w:t>
-            </w:r>
-            <w:r>
-              <w:rPr>
-                <w:rFonts w:ascii="Verdana" w:eastAsia="Verdana" w:hAnsi="Verdana" w:cs="Verdana"/>
-              </w:rPr>
-              <w:t>4</w:t>
+              <w:t>SE04</w:t>
             </w:r>
           </w:p>
         </w:tc>
@@ -12186,7 +12059,7 @@
   </w:style>
   <w:style w:type="character" w:customStyle="1" w:styleId="BodyTextChar1">
     <w:name w:val="Body Text Char1"/>
-    <w:aliases w:val=" Char Char Char Char Char Char Char, Char Char Char Char Char1, Char Char Char Char Char Char1,Char Char Char Char Char Char Char,Char Char Char Char Char,Char Char Char...... Char, Char Char Char"/>
+    <w:aliases w:val=" Char Char Char Char Char Char Char, Char Char Char Char Char1, Char Char Char Char Char Char1,Char Char Char Char Char Char Char,Char Char Char Char Char,Char Char Char...... Char, Char Char Char,Char Char Char"/>
     <w:link w:val="BodyText"/>
     <w:rsid w:val="00884A05"/>
     <w:rPr>
@@ -12551,25 +12424,6 @@
 </file>
 
 <file path=customXml/item1.xml><?xml version="1.0" encoding="utf-8"?>
-<p:properties xmlns:p="http://schemas.microsoft.com/office/2006/metadata/properties" xmlns:xsi="http://www.w3.org/2001/XMLSchema-instance" xmlns:pc="http://schemas.microsoft.com/office/infopath/2007/PartnerControls">
-  <documentManagement/>
-</p:properties>
-</file>
-
-<file path=customXml/item2.xml><?xml version="1.0" encoding="utf-8"?>
-<?mso-contentType ?>
-<FormTemplates xmlns="http://schemas.microsoft.com/sharepoint/v3/contenttype/forms">
-  <Display>DocumentLibraryForm</Display>
-  <Edit>DocumentLibraryForm</Edit>
-  <New>DocumentLibraryForm</New>
-</FormTemplates>
-</file>
-
-<file path=customXml/item3.xml><?xml version="1.0" encoding="utf-8"?>
-<b:Sources xmlns:b="http://schemas.openxmlformats.org/officeDocument/2006/bibliography" xmlns="http://schemas.openxmlformats.org/officeDocument/2006/bibliography" SelectedStyle="\APA.XSL" StyleName="APA"/>
-</file>
-
-<file path=customXml/item4.xml><?xml version="1.0" encoding="utf-8"?>
 <ct:contentTypeSchema xmlns:ct="http://schemas.microsoft.com/office/2006/metadata/contentType" xmlns:ma="http://schemas.microsoft.com/office/2006/metadata/properties/metaAttributes" ct:_="" ma:_="" ma:contentTypeName="Document" ma:contentTypeID="0x010100E940DCEB12F1B74BB4C78279C22A4348" ma:contentTypeVersion="8" ma:contentTypeDescription="Create a new document." ma:contentTypeScope="" ma:versionID="3880ce4615e2ad11c2c43d0c115e7b5d">
   <xsd:schema xmlns:xsd="http://www.w3.org/2001/XMLSchema" xmlns:xs="http://www.w3.org/2001/XMLSchema" xmlns:p="http://schemas.microsoft.com/office/2006/metadata/properties" xmlns:ns2="98e57793-e4b2-47f7-877f-ea6d29fae10c" targetNamespace="http://schemas.microsoft.com/office/2006/metadata/properties" ma:root="true" ma:fieldsID="d2fa55d6893adb580abebe3d853f466f" ns2:_="">
     <xsd:import namespace="98e57793-e4b2-47f7-877f-ea6d29fae10c"/>
@@ -12737,32 +12591,26 @@
 </ct:contentTypeSchema>
 </file>
 
-<file path=customXml/itemProps1.xml><?xml version="1.0" encoding="utf-8"?>
-<ds:datastoreItem xmlns:ds="http://schemas.openxmlformats.org/officeDocument/2006/customXml" ds:itemID="{4639C2B5-C68A-4737-9397-6290C7E3B6A6}">
-  <ds:schemaRefs>
-    <ds:schemaRef ds:uri="http://schemas.microsoft.com/office/2006/metadata/properties"/>
-    <ds:schemaRef ds:uri="http://schemas.microsoft.com/office/infopath/2007/PartnerControls"/>
-  </ds:schemaRefs>
-</ds:datastoreItem>
+<file path=customXml/item2.xml><?xml version="1.0" encoding="utf-8"?>
+<b:Sources xmlns:b="http://schemas.openxmlformats.org/officeDocument/2006/bibliography" xmlns="http://schemas.openxmlformats.org/officeDocument/2006/bibliography" SelectedStyle="\APA.XSL" StyleName="APA"/>
 </file>
 
-<file path=customXml/itemProps2.xml><?xml version="1.0" encoding="utf-8"?>
-<ds:datastoreItem xmlns:ds="http://schemas.openxmlformats.org/officeDocument/2006/customXml" ds:itemID="{D94240D3-902F-47B5-81C5-6D50DDD988CC}">
-  <ds:schemaRefs>
-    <ds:schemaRef ds:uri="http://schemas.microsoft.com/sharepoint/v3/contenttype/forms"/>
-  </ds:schemaRefs>
-</ds:datastoreItem>
+<file path=customXml/item3.xml><?xml version="1.0" encoding="utf-8"?>
+<?mso-contentType ?>
+<FormTemplates xmlns="http://schemas.microsoft.com/sharepoint/v3/contenttype/forms">
+  <Display>DocumentLibraryForm</Display>
+  <Edit>DocumentLibraryForm</Edit>
+  <New>DocumentLibraryForm</New>
+</FormTemplates>
 </file>
 
-<file path=customXml/itemProps3.xml><?xml version="1.0" encoding="utf-8"?>
-<ds:datastoreItem xmlns:ds="http://schemas.openxmlformats.org/officeDocument/2006/customXml" ds:itemID="{D221F718-570E-477A-A945-26B2FB31F6A4}">
-  <ds:schemaRefs>
-    <ds:schemaRef ds:uri="http://schemas.openxmlformats.org/officeDocument/2006/bibliography"/>
-  </ds:schemaRefs>
-</ds:datastoreItem>
+<file path=customXml/item4.xml><?xml version="1.0" encoding="utf-8"?>
+<p:properties xmlns:p="http://schemas.microsoft.com/office/2006/metadata/properties" xmlns:xsi="http://www.w3.org/2001/XMLSchema-instance" xmlns:pc="http://schemas.microsoft.com/office/infopath/2007/PartnerControls">
+  <documentManagement/>
+</p:properties>
 </file>
 
-<file path=customXml/itemProps4.xml><?xml version="1.0" encoding="utf-8"?>
+<file path=customXml/itemProps1.xml><?xml version="1.0" encoding="utf-8"?>
 <ds:datastoreItem xmlns:ds="http://schemas.openxmlformats.org/officeDocument/2006/customXml" ds:itemID="{2716F29B-195E-4845-817F-C35CB45DB66C}">
   <ds:schemaRefs>
     <ds:schemaRef ds:uri="http://schemas.microsoft.com/office/2006/metadata/contentType"/>
@@ -12778,4 +12626,29 @@
     <ds:schemaRef ds:uri="http://schemas.microsoft.com/internal/obd"/>
   </ds:schemaRefs>
 </ds:datastoreItem>
+</file>
+
+<file path=customXml/itemProps2.xml><?xml version="1.0" encoding="utf-8"?>
+<ds:datastoreItem xmlns:ds="http://schemas.openxmlformats.org/officeDocument/2006/customXml" ds:itemID="{D221F718-570E-477A-A945-26B2FB31F6A4}">
+  <ds:schemaRefs>
+    <ds:schemaRef ds:uri="http://schemas.openxmlformats.org/officeDocument/2006/bibliography"/>
+  </ds:schemaRefs>
+</ds:datastoreItem>
+</file>
+
+<file path=customXml/itemProps3.xml><?xml version="1.0" encoding="utf-8"?>
+<ds:datastoreItem xmlns:ds="http://schemas.openxmlformats.org/officeDocument/2006/customXml" ds:itemID="{D94240D3-902F-47B5-81C5-6D50DDD988CC}">
+  <ds:schemaRefs>
+    <ds:schemaRef ds:uri="http://schemas.microsoft.com/sharepoint/v3/contenttype/forms"/>
+  </ds:schemaRefs>
+</ds:datastoreItem>
+</file>
+
+<file path=customXml/itemProps4.xml><?xml version="1.0" encoding="utf-8"?>
+<ds:datastoreItem xmlns:ds="http://schemas.openxmlformats.org/officeDocument/2006/customXml" ds:itemID="{4639C2B5-C68A-4737-9397-6290C7E3B6A6}">
+  <ds:schemaRefs>
+    <ds:schemaRef ds:uri="http://schemas.microsoft.com/office/2006/metadata/properties"/>
+    <ds:schemaRef ds:uri="http://schemas.microsoft.com/office/infopath/2007/PartnerControls"/>
+  </ds:schemaRefs>
+</ds:datastoreItem>
 </file>
</xml_diff>